<commit_message>
made some changes on structure in style guid
</commit_message>
<xml_diff>
--- a/Code Guidelines.docx
+++ b/Code Guidelines.docx
@@ -2026,30 +2026,27 @@
     </w:sdt>
     <w:p/>
     <w:p/>
-    <w:p>
-      <w:bookmarkStart w:id="0" w:name="_GoBack"/>
-      <w:bookmarkEnd w:id="0"/>
-    </w:p>
+    <w:p/>
     <w:p>
       <w:pPr>
         <w:pStyle w:val="Heading1"/>
       </w:pPr>
-      <w:bookmarkStart w:id="1" w:name="_Toc439042747"/>
+      <w:bookmarkStart w:id="0" w:name="_Toc439042747"/>
       <w:r>
         <w:lastRenderedPageBreak/>
         <w:t>Project Guidelines</w:t>
       </w:r>
+      <w:bookmarkEnd w:id="0"/>
+    </w:p>
+    <w:p>
+      <w:pPr>
+        <w:pStyle w:val="Heading2"/>
+      </w:pPr>
+      <w:bookmarkStart w:id="1" w:name="_Toc439042748"/>
+      <w:r>
+        <w:t>Global</w:t>
+      </w:r>
       <w:bookmarkEnd w:id="1"/>
-    </w:p>
-    <w:p>
-      <w:pPr>
-        <w:pStyle w:val="Heading2"/>
-      </w:pPr>
-      <w:bookmarkStart w:id="2" w:name="_Toc439042748"/>
-      <w:r>
-        <w:t>Global</w:t>
-      </w:r>
-      <w:bookmarkEnd w:id="2"/>
       <w:r>
         <w:t xml:space="preserve"> </w:t>
       </w:r>
@@ -2364,36 +2361,36 @@
       <w:pPr>
         <w:pStyle w:val="Heading1"/>
       </w:pPr>
-      <w:bookmarkStart w:id="3" w:name="_Toc439042749"/>
+      <w:bookmarkStart w:id="2" w:name="_Toc439042749"/>
       <w:r>
         <w:t>Default Rules</w:t>
       </w:r>
+      <w:bookmarkEnd w:id="2"/>
+    </w:p>
+    <w:p>
+      <w:pPr>
+        <w:jc w:val="center"/>
+        <w:rPr>
+          <w:b/>
+        </w:rPr>
+      </w:pPr>
+      <w:r>
+        <w:rPr>
+          <w:b/>
+        </w:rPr>
+        <w:t>--- For any programming language ---</w:t>
+      </w:r>
+    </w:p>
+    <w:p/>
+    <w:p>
+      <w:pPr>
+        <w:pStyle w:val="Heading2"/>
+      </w:pPr>
+      <w:bookmarkStart w:id="3" w:name="_Toc439042750"/>
+      <w:r>
+        <w:t>Variable Names</w:t>
+      </w:r>
       <w:bookmarkEnd w:id="3"/>
-    </w:p>
-    <w:p>
-      <w:pPr>
-        <w:jc w:val="center"/>
-        <w:rPr>
-          <w:b/>
-        </w:rPr>
-      </w:pPr>
-      <w:r>
-        <w:rPr>
-          <w:b/>
-        </w:rPr>
-        <w:t>--- For any programming language ---</w:t>
-      </w:r>
-    </w:p>
-    <w:p/>
-    <w:p>
-      <w:pPr>
-        <w:pStyle w:val="Heading2"/>
-      </w:pPr>
-      <w:bookmarkStart w:id="4" w:name="_Toc439042750"/>
-      <w:r>
-        <w:t>Variable Names</w:t>
-      </w:r>
-      <w:bookmarkEnd w:id="4"/>
       <w:r>
         <w:t xml:space="preserve"> </w:t>
       </w:r>
@@ -3501,11 +3498,11 @@
       <w:pPr>
         <w:pStyle w:val="Heading2"/>
       </w:pPr>
-      <w:bookmarkStart w:id="5" w:name="_Toc439042751"/>
+      <w:bookmarkStart w:id="4" w:name="_Toc439042751"/>
       <w:r>
         <w:t>Method Names</w:t>
       </w:r>
-      <w:bookmarkEnd w:id="5"/>
+      <w:bookmarkEnd w:id="4"/>
     </w:p>
     <w:p/>
     <w:p>
@@ -4107,7 +4104,7 @@
           <w:color w:val="333333"/>
         </w:rPr>
       </w:pPr>
-      <w:bookmarkStart w:id="6" w:name="_Toc439042752"/>
+      <w:bookmarkStart w:id="5" w:name="_Toc439042752"/>
       <w:r>
         <w:rPr>
           <w:rStyle w:val="CodeChar"/>
@@ -4117,7 +4114,7 @@
         </w:rPr>
         <w:t>Class Names</w:t>
       </w:r>
-      <w:bookmarkEnd w:id="6"/>
+      <w:bookmarkEnd w:id="5"/>
     </w:p>
     <w:p>
       <w:pPr>
@@ -4292,11 +4289,11 @@
       <w:r>
         <w:br/>
       </w:r>
-      <w:bookmarkStart w:id="7" w:name="_Toc439042753"/>
+      <w:bookmarkStart w:id="6" w:name="_Toc439042753"/>
       <w:r>
         <w:t>Interface Names</w:t>
       </w:r>
-      <w:bookmarkEnd w:id="7"/>
+      <w:bookmarkEnd w:id="6"/>
     </w:p>
     <w:p>
       <w:pPr>
@@ -4386,50 +4383,50 @@
       <w:pPr>
         <w:pStyle w:val="Heading2"/>
       </w:pPr>
-      <w:bookmarkStart w:id="8" w:name="_Toc439042754"/>
+      <w:bookmarkStart w:id="7" w:name="_Toc439042754"/>
       <w:r>
         <w:t>Package Name</w:t>
       </w:r>
+      <w:bookmarkEnd w:id="7"/>
+    </w:p>
+    <w:p/>
+    <w:p>
+      <w:r>
+        <w:t xml:space="preserve">Package name should follow standard company structure </w:t>
+      </w:r>
+      <w:r>
+        <w:t xml:space="preserve">e.g. </w:t>
+      </w:r>
+      <w:proofErr w:type="spellStart"/>
+      <w:r>
+        <w:rPr>
+          <w:rStyle w:val="CodeChar"/>
+        </w:rPr>
+        <w:t>com.company.project.module</w:t>
+      </w:r>
+      <w:proofErr w:type="spellEnd"/>
+      <w:r>
+        <w:rPr>
+          <w:rStyle w:val="CodeChar"/>
+        </w:rPr>
+        <w:t>.</w:t>
+      </w:r>
+      <w:r>
+        <w:br/>
+      </w:r>
+      <w:r>
+        <w:br/>
+      </w:r>
+    </w:p>
+    <w:p>
+      <w:pPr>
+        <w:pStyle w:val="Heading2"/>
+      </w:pPr>
+      <w:bookmarkStart w:id="8" w:name="_Toc439042755"/>
+      <w:r>
+        <w:t>File Names</w:t>
+      </w:r>
       <w:bookmarkEnd w:id="8"/>
-    </w:p>
-    <w:p/>
-    <w:p>
-      <w:r>
-        <w:t xml:space="preserve">Package name should follow standard company structure </w:t>
-      </w:r>
-      <w:r>
-        <w:t xml:space="preserve">e.g. </w:t>
-      </w:r>
-      <w:proofErr w:type="spellStart"/>
-      <w:r>
-        <w:rPr>
-          <w:rStyle w:val="CodeChar"/>
-        </w:rPr>
-        <w:t>com.company.project.module</w:t>
-      </w:r>
-      <w:proofErr w:type="spellEnd"/>
-      <w:r>
-        <w:rPr>
-          <w:rStyle w:val="CodeChar"/>
-        </w:rPr>
-        <w:t>.</w:t>
-      </w:r>
-      <w:r>
-        <w:br/>
-      </w:r>
-      <w:r>
-        <w:br/>
-      </w:r>
-    </w:p>
-    <w:p>
-      <w:pPr>
-        <w:pStyle w:val="Heading2"/>
-      </w:pPr>
-      <w:bookmarkStart w:id="9" w:name="_Toc439042755"/>
-      <w:r>
-        <w:t>File Names</w:t>
-      </w:r>
-      <w:bookmarkEnd w:id="9"/>
     </w:p>
     <w:p>
       <w:r>
@@ -4443,26 +4440,26 @@
       <w:pPr>
         <w:pStyle w:val="Heading1"/>
       </w:pPr>
-      <w:bookmarkStart w:id="10" w:name="_Toc439042756"/>
+      <w:bookmarkStart w:id="9" w:name="_Toc439042756"/>
       <w:r>
         <w:lastRenderedPageBreak/>
         <w:t>C# code style guid</w:t>
       </w:r>
+      <w:bookmarkEnd w:id="9"/>
+      <w:r>
+        <w:t>es</w:t>
+      </w:r>
+    </w:p>
+    <w:p/>
+    <w:p>
+      <w:pPr>
+        <w:pStyle w:val="Heading2"/>
+      </w:pPr>
+      <w:bookmarkStart w:id="10" w:name="_Toc439042757"/>
+      <w:r>
+        <w:t>C# Naming</w:t>
+      </w:r>
       <w:bookmarkEnd w:id="10"/>
-      <w:r>
-        <w:t>es</w:t>
-      </w:r>
-    </w:p>
-    <w:p/>
-    <w:p>
-      <w:pPr>
-        <w:pStyle w:val="Heading2"/>
-      </w:pPr>
-      <w:bookmarkStart w:id="11" w:name="_Toc439042757"/>
-      <w:r>
-        <w:t>C# Naming</w:t>
-      </w:r>
-      <w:bookmarkEnd w:id="11"/>
       <w:r>
         <w:t xml:space="preserve"> </w:t>
       </w:r>
@@ -4749,11 +4746,11 @@
       <w:pPr>
         <w:pStyle w:val="Heading2"/>
       </w:pPr>
-      <w:bookmarkStart w:id="12" w:name="_Toc439042758"/>
+      <w:bookmarkStart w:id="11" w:name="_Toc439042758"/>
       <w:r>
         <w:t>C# Formatting</w:t>
       </w:r>
-      <w:bookmarkEnd w:id="12"/>
+      <w:bookmarkEnd w:id="11"/>
     </w:p>
     <w:p/>
     <w:p>
@@ -5123,21 +5120,21 @@
       <w:pPr>
         <w:pStyle w:val="Heading1"/>
       </w:pPr>
-      <w:bookmarkStart w:id="13" w:name="_Toc439042759"/>
+      <w:bookmarkStart w:id="12" w:name="_Toc439042759"/>
       <w:r>
         <w:t>Client Application</w:t>
       </w:r>
+      <w:bookmarkEnd w:id="12"/>
+    </w:p>
+    <w:p>
+      <w:pPr>
+        <w:pStyle w:val="Heading2"/>
+      </w:pPr>
+      <w:bookmarkStart w:id="13" w:name="_Toc439042760"/>
+      <w:r>
+        <w:t>JavaScript</w:t>
+      </w:r>
       <w:bookmarkEnd w:id="13"/>
-    </w:p>
-    <w:p>
-      <w:pPr>
-        <w:pStyle w:val="Heading2"/>
-      </w:pPr>
-      <w:bookmarkStart w:id="14" w:name="_Toc439042760"/>
-      <w:r>
-        <w:t>JavaScript</w:t>
-      </w:r>
-      <w:bookmarkEnd w:id="14"/>
       <w:r>
         <w:t xml:space="preserve"> </w:t>
       </w:r>
@@ -7602,14 +7599,14 @@
           <w:rStyle w:val="apple-converted-space"/>
         </w:rPr>
       </w:pPr>
-      <w:bookmarkStart w:id="15" w:name="_Toc439042761"/>
+      <w:bookmarkStart w:id="14" w:name="_Toc439042761"/>
       <w:r>
         <w:rPr>
           <w:rStyle w:val="apple-converted-space"/>
         </w:rPr>
         <w:t>AngularJS</w:t>
       </w:r>
-      <w:bookmarkEnd w:id="15"/>
+      <w:bookmarkEnd w:id="14"/>
     </w:p>
     <w:p/>
     <w:p>
@@ -8126,11 +8123,11 @@
       <w:pPr>
         <w:pStyle w:val="Heading3"/>
       </w:pPr>
-      <w:bookmarkStart w:id="16" w:name="_Toc439042762"/>
+      <w:bookmarkStart w:id="15" w:name="_Toc439042762"/>
       <w:r>
         <w:t>Module</w:t>
       </w:r>
-      <w:bookmarkEnd w:id="16"/>
+      <w:bookmarkEnd w:id="15"/>
     </w:p>
     <w:p>
       <w:pPr>
@@ -9493,11 +9490,11 @@
       <w:pPr>
         <w:pStyle w:val="Heading3"/>
       </w:pPr>
-      <w:bookmarkStart w:id="17" w:name="_Toc439042763"/>
+      <w:bookmarkStart w:id="16" w:name="_Toc439042763"/>
       <w:r>
         <w:t>Controllers</w:t>
       </w:r>
-      <w:bookmarkEnd w:id="17"/>
+      <w:bookmarkEnd w:id="16"/>
     </w:p>
     <w:p>
       <w:pPr>
@@ -10983,12 +10980,12 @@
       <w:pPr>
         <w:pStyle w:val="Heading3"/>
       </w:pPr>
-      <w:bookmarkStart w:id="18" w:name="_Toc439042764"/>
+      <w:bookmarkStart w:id="17" w:name="_Toc439042764"/>
       <w:r>
         <w:lastRenderedPageBreak/>
         <w:t>Services</w:t>
       </w:r>
-      <w:bookmarkEnd w:id="18"/>
+      <w:bookmarkEnd w:id="17"/>
     </w:p>
     <w:p>
       <w:pPr>
@@ -11965,11 +11962,11 @@
           <w:lang w:val="sr-Latn-RS"/>
         </w:rPr>
       </w:pPr>
-      <w:bookmarkStart w:id="19" w:name="_Toc439042765"/>
+      <w:bookmarkStart w:id="18" w:name="_Toc439042765"/>
       <w:r>
         <w:t>Directives</w:t>
       </w:r>
-      <w:bookmarkEnd w:id="19"/>
+      <w:bookmarkEnd w:id="18"/>
     </w:p>
     <w:p>
       <w:pPr>
@@ -12279,22 +12276,1160 @@
         <w:pStyle w:val="Code"/>
       </w:pPr>
     </w:p>
+    <w:p>
+      <w:pPr>
+        <w:pStyle w:val="Heading3"/>
+      </w:pPr>
+      <w:r>
+        <w:t>AngularJS Structure</w:t>
+      </w:r>
+    </w:p>
     <w:p/>
     <w:p>
       <w:pPr>
+        <w:pStyle w:val="Heading4"/>
+        <w:rPr>
+          <w:shd w:val="clear" w:color="auto" w:fill="auto"/>
+          <w:lang w:val="sr-Latn-RS"/>
+        </w:rPr>
+      </w:pPr>
+      <w:r>
+        <w:t>Folders-by-Feature Structure</w:t>
+      </w:r>
+    </w:p>
+    <w:p>
+      <w:pPr>
+        <w:pStyle w:val="ListParagraph"/>
+        <w:numPr>
+          <w:ilvl w:val="0"/>
+          <w:numId w:val="64"/>
+        </w:numPr>
+        <w:rPr>
+          <w:rFonts w:ascii="Helvetica" w:hAnsi="Helvetica" w:cs="Helvetica"/>
+        </w:rPr>
+      </w:pPr>
+      <w:r>
+        <w:rPr>
+          <w:rFonts w:ascii="Helvetica" w:hAnsi="Helvetica" w:cs="Helvetica"/>
+        </w:rPr>
+        <w:t>Create folders named for the feature they represent. When a folder grows to contain more than 7 files, start to consider creating a folder for them.</w:t>
+      </w:r>
+    </w:p>
+    <w:p>
+      <w:pPr>
+        <w:rPr>
+          <w:rFonts w:ascii="Helvetica" w:hAnsi="Helvetica" w:cs="Helvetica"/>
+        </w:rPr>
+      </w:pPr>
+    </w:p>
+    <w:p>
+      <w:pPr>
+        <w:pStyle w:val="ListParagraph"/>
+        <w:numPr>
+          <w:ilvl w:val="0"/>
+          <w:numId w:val="64"/>
+        </w:numPr>
+        <w:rPr>
+          <w:rFonts w:ascii="Helvetica" w:hAnsi="Helvetica" w:cs="Helvetica"/>
+        </w:rPr>
+      </w:pPr>
+      <w:r>
+        <w:rPr>
+          <w:rFonts w:ascii="Helvetica" w:hAnsi="Helvetica" w:cs="Helvetica"/>
+        </w:rPr>
+        <w:t>Do not structure your app using folders-by-type. This requires moving to multiple folders when working on a feature and gets unwieldy quickly as the app grows to 5, 10 or 25+ views and controllers (and other features), which makes it more difficult than folder-by-feature to locate files.</w:t>
+      </w:r>
+    </w:p>
+    <w:p>
+      <w:pPr>
+        <w:pStyle w:val="ListParagraph"/>
+        <w:rPr>
+          <w:rFonts w:ascii="Helvetica" w:hAnsi="Helvetica" w:cs="Helvetica"/>
+        </w:rPr>
+      </w:pPr>
+    </w:p>
+    <w:p>
+      <w:pPr>
+        <w:rPr>
+          <w:rFonts w:ascii="Helvetica" w:hAnsi="Helvetica" w:cs="Helvetica"/>
+        </w:rPr>
+      </w:pPr>
+      <w:r>
+        <w:rPr>
+          <w:rFonts w:ascii="Helvetica" w:hAnsi="Helvetica" w:cs="Helvetica"/>
+        </w:rPr>
+        <w:t>Example:</w:t>
+      </w:r>
+    </w:p>
+    <w:p>
+      <w:pPr>
+        <w:pStyle w:val="Code"/>
+      </w:pPr>
+      <w:proofErr w:type="gramStart"/>
+      <w:r>
+        <w:t>app</w:t>
+      </w:r>
+      <w:proofErr w:type="gramEnd"/>
+      <w:r>
+        <w:rPr>
+          <w:rStyle w:val="pl-k"/>
+          <w:rFonts w:cs="Consolas"/>
+          <w:color w:val="A71D5D"/>
+        </w:rPr>
+        <w:t>/</w:t>
+      </w:r>
+    </w:p>
+    <w:p>
+      <w:pPr>
+        <w:pStyle w:val="Code"/>
+      </w:pPr>
+      <w:r>
+        <w:t xml:space="preserve">    </w:t>
+      </w:r>
+      <w:r>
+        <w:rPr>
+          <w:rStyle w:val="pl-smi"/>
+          <w:rFonts w:cs="Consolas"/>
+        </w:rPr>
+        <w:t>app</w:t>
+      </w:r>
+      <w:r>
+        <w:t>.</w:t>
+      </w:r>
+      <w:r>
+        <w:rPr>
+          <w:rStyle w:val="pl-smi"/>
+          <w:rFonts w:cs="Consolas"/>
+        </w:rPr>
+        <w:t>module</w:t>
+      </w:r>
+      <w:r>
+        <w:t>.</w:t>
+      </w:r>
+      <w:r>
+        <w:rPr>
+          <w:rStyle w:val="pl-smi"/>
+          <w:rFonts w:cs="Consolas"/>
+        </w:rPr>
+        <w:t>js</w:t>
+      </w:r>
+    </w:p>
+    <w:p>
+      <w:pPr>
+        <w:pStyle w:val="Code"/>
+      </w:pPr>
+      <w:r>
+        <w:t xml:space="preserve">    </w:t>
+      </w:r>
+      <w:r>
+        <w:rPr>
+          <w:rStyle w:val="pl-smi"/>
+          <w:rFonts w:cs="Consolas"/>
+        </w:rPr>
+        <w:t>app</w:t>
+      </w:r>
+      <w:r>
+        <w:t>.</w:t>
+      </w:r>
+      <w:r>
+        <w:rPr>
+          <w:rStyle w:val="pl-smi"/>
+          <w:rFonts w:cs="Consolas"/>
+        </w:rPr>
+        <w:t>config</w:t>
+      </w:r>
+      <w:r>
+        <w:t>.</w:t>
+      </w:r>
+      <w:r>
+        <w:rPr>
+          <w:rStyle w:val="pl-smi"/>
+          <w:rFonts w:cs="Consolas"/>
+        </w:rPr>
+        <w:t>js</w:t>
+      </w:r>
+    </w:p>
+    <w:p>
+      <w:pPr>
+        <w:pStyle w:val="Code"/>
+      </w:pPr>
+      <w:r>
+        <w:t xml:space="preserve">    </w:t>
+      </w:r>
+      <w:proofErr w:type="gramStart"/>
+      <w:r>
+        <w:t>components</w:t>
+      </w:r>
+      <w:proofErr w:type="gramEnd"/>
+      <w:r>
+        <w:rPr>
+          <w:rStyle w:val="pl-k"/>
+          <w:rFonts w:cs="Consolas"/>
+          <w:color w:val="A71D5D"/>
+        </w:rPr>
+        <w:t>/</w:t>
+      </w:r>
+    </w:p>
+    <w:p>
+      <w:pPr>
+        <w:pStyle w:val="Code"/>
+      </w:pPr>
+      <w:r>
+        <w:t xml:space="preserve">        </w:t>
+      </w:r>
+      <w:r>
+        <w:rPr>
+          <w:rStyle w:val="pl-smi"/>
+          <w:rFonts w:cs="Consolas"/>
+        </w:rPr>
+        <w:t>calendar</w:t>
+      </w:r>
+      <w:r>
+        <w:t>.</w:t>
+      </w:r>
+      <w:r>
+        <w:rPr>
+          <w:rStyle w:val="pl-smi"/>
+          <w:rFonts w:cs="Consolas"/>
+        </w:rPr>
+        <w:t>directive</w:t>
+      </w:r>
+      <w:r>
+        <w:t>.</w:t>
+      </w:r>
+      <w:r>
+        <w:rPr>
+          <w:rStyle w:val="pl-smi"/>
+          <w:rFonts w:cs="Consolas"/>
+        </w:rPr>
+        <w:t>js</w:t>
+      </w:r>
+    </w:p>
+    <w:p>
+      <w:pPr>
+        <w:pStyle w:val="Code"/>
+      </w:pPr>
+      <w:r>
+        <w:t xml:space="preserve">        </w:t>
+      </w:r>
+      <w:r>
+        <w:rPr>
+          <w:rStyle w:val="pl-smi"/>
+          <w:rFonts w:cs="Consolas"/>
+        </w:rPr>
+        <w:t>calendar</w:t>
+      </w:r>
+      <w:r>
+        <w:t>.</w:t>
+      </w:r>
+      <w:r>
+        <w:rPr>
+          <w:rStyle w:val="pl-smi"/>
+          <w:rFonts w:cs="Consolas"/>
+        </w:rPr>
+        <w:t>directive</w:t>
+      </w:r>
+      <w:r>
+        <w:t>.</w:t>
+      </w:r>
+      <w:r>
+        <w:rPr>
+          <w:rStyle w:val="pl-smi"/>
+          <w:rFonts w:cs="Consolas"/>
+        </w:rPr>
+        <w:t>html</w:t>
+      </w:r>
+    </w:p>
+    <w:p>
+      <w:pPr>
+        <w:pStyle w:val="Code"/>
+      </w:pPr>
+      <w:r>
+        <w:lastRenderedPageBreak/>
+        <w:t xml:space="preserve">        </w:t>
+      </w:r>
+      <w:proofErr w:type="gramStart"/>
+      <w:r>
+        <w:t>user</w:t>
+      </w:r>
+      <w:r>
+        <w:rPr>
+          <w:rStyle w:val="pl-k"/>
+          <w:rFonts w:cs="Consolas"/>
+          <w:color w:val="A71D5D"/>
+        </w:rPr>
+        <w:t>-</w:t>
+      </w:r>
+      <w:r>
+        <w:rPr>
+          <w:rStyle w:val="pl-smi"/>
+          <w:rFonts w:cs="Consolas"/>
+        </w:rPr>
+        <w:t>profile</w:t>
+      </w:r>
+      <w:r>
+        <w:t>.</w:t>
+      </w:r>
+      <w:r>
+        <w:rPr>
+          <w:rStyle w:val="pl-smi"/>
+          <w:rFonts w:cs="Consolas"/>
+        </w:rPr>
+        <w:t>directive</w:t>
+      </w:r>
+      <w:r>
+        <w:t>.</w:t>
+      </w:r>
+      <w:r>
+        <w:rPr>
+          <w:rStyle w:val="pl-smi"/>
+          <w:rFonts w:cs="Consolas"/>
+        </w:rPr>
+        <w:t>js</w:t>
+      </w:r>
+      <w:proofErr w:type="gramEnd"/>
+    </w:p>
+    <w:p>
+      <w:pPr>
+        <w:pStyle w:val="Code"/>
+      </w:pPr>
+      <w:r>
+        <w:t xml:space="preserve">        </w:t>
+      </w:r>
+      <w:proofErr w:type="gramStart"/>
+      <w:r>
+        <w:t>user</w:t>
+      </w:r>
+      <w:r>
+        <w:rPr>
+          <w:rStyle w:val="pl-k"/>
+          <w:rFonts w:cs="Consolas"/>
+          <w:color w:val="A71D5D"/>
+        </w:rPr>
+        <w:t>-</w:t>
+      </w:r>
+      <w:r>
+        <w:rPr>
+          <w:rStyle w:val="pl-smi"/>
+          <w:rFonts w:cs="Consolas"/>
+        </w:rPr>
+        <w:t>profile</w:t>
+      </w:r>
+      <w:r>
+        <w:t>.</w:t>
+      </w:r>
+      <w:r>
+        <w:rPr>
+          <w:rStyle w:val="pl-smi"/>
+          <w:rFonts w:cs="Consolas"/>
+        </w:rPr>
+        <w:t>directive</w:t>
+      </w:r>
+      <w:r>
+        <w:t>.</w:t>
+      </w:r>
+      <w:r>
+        <w:rPr>
+          <w:rStyle w:val="pl-smi"/>
+          <w:rFonts w:cs="Consolas"/>
+        </w:rPr>
+        <w:t>html</w:t>
+      </w:r>
+      <w:proofErr w:type="gramEnd"/>
+    </w:p>
+    <w:p>
+      <w:pPr>
+        <w:pStyle w:val="Code"/>
+      </w:pPr>
+      <w:r>
+        <w:t xml:space="preserve">    </w:t>
+      </w:r>
+      <w:proofErr w:type="gramStart"/>
+      <w:r>
+        <w:t>layout</w:t>
+      </w:r>
+      <w:proofErr w:type="gramEnd"/>
+      <w:r>
+        <w:rPr>
+          <w:rStyle w:val="pl-k"/>
+          <w:rFonts w:cs="Consolas"/>
+          <w:color w:val="A71D5D"/>
+        </w:rPr>
+        <w:t>/</w:t>
+      </w:r>
+    </w:p>
+    <w:p>
+      <w:pPr>
+        <w:pStyle w:val="Code"/>
+      </w:pPr>
+      <w:r>
+        <w:t xml:space="preserve">        </w:t>
+      </w:r>
+      <w:r>
+        <w:rPr>
+          <w:rStyle w:val="pl-smi"/>
+          <w:rFonts w:cs="Consolas"/>
+        </w:rPr>
+        <w:t>shell</w:t>
+      </w:r>
+      <w:r>
+        <w:t>.</w:t>
+      </w:r>
+      <w:r>
+        <w:rPr>
+          <w:rStyle w:val="pl-smi"/>
+          <w:rFonts w:cs="Consolas"/>
+        </w:rPr>
+        <w:t>html</w:t>
+      </w:r>
+    </w:p>
+    <w:p>
+      <w:pPr>
+        <w:pStyle w:val="Code"/>
+      </w:pPr>
+      <w:r>
+        <w:t xml:space="preserve">        </w:t>
+      </w:r>
+      <w:r>
+        <w:rPr>
+          <w:rStyle w:val="pl-smi"/>
+          <w:rFonts w:cs="Consolas"/>
+        </w:rPr>
+        <w:t>shell</w:t>
+      </w:r>
+      <w:r>
+        <w:t>.</w:t>
+      </w:r>
+      <w:r>
+        <w:rPr>
+          <w:rStyle w:val="pl-smi"/>
+          <w:rFonts w:cs="Consolas"/>
+        </w:rPr>
+        <w:t>controller</w:t>
+      </w:r>
+      <w:r>
+        <w:t>.</w:t>
+      </w:r>
+      <w:r>
+        <w:rPr>
+          <w:rStyle w:val="pl-smi"/>
+          <w:rFonts w:cs="Consolas"/>
+        </w:rPr>
+        <w:t>js</w:t>
+      </w:r>
+    </w:p>
+    <w:p>
+      <w:pPr>
+        <w:pStyle w:val="Code"/>
+      </w:pPr>
+      <w:r>
+        <w:t xml:space="preserve">        </w:t>
+      </w:r>
+      <w:r>
+        <w:rPr>
+          <w:rStyle w:val="pl-smi"/>
+          <w:rFonts w:cs="Consolas"/>
+        </w:rPr>
+        <w:t>topnav</w:t>
+      </w:r>
+      <w:r>
+        <w:t>.</w:t>
+      </w:r>
+      <w:r>
+        <w:rPr>
+          <w:rStyle w:val="pl-smi"/>
+          <w:rFonts w:cs="Consolas"/>
+        </w:rPr>
+        <w:t>html</w:t>
+      </w:r>
+    </w:p>
+    <w:p>
+      <w:pPr>
+        <w:pStyle w:val="Code"/>
+      </w:pPr>
+      <w:r>
+        <w:t xml:space="preserve">        </w:t>
+      </w:r>
+      <w:r>
+        <w:rPr>
+          <w:rStyle w:val="pl-smi"/>
+          <w:rFonts w:cs="Consolas"/>
+        </w:rPr>
+        <w:t>topnav</w:t>
+      </w:r>
+      <w:r>
+        <w:t>.</w:t>
+      </w:r>
+      <w:r>
+        <w:rPr>
+          <w:rStyle w:val="pl-smi"/>
+          <w:rFonts w:cs="Consolas"/>
+        </w:rPr>
+        <w:t>controller</w:t>
+      </w:r>
+      <w:r>
+        <w:t>.</w:t>
+      </w:r>
+      <w:r>
+        <w:rPr>
+          <w:rStyle w:val="pl-smi"/>
+          <w:rFonts w:cs="Consolas"/>
+        </w:rPr>
+        <w:t>js</w:t>
+      </w:r>
+    </w:p>
+    <w:p>
+      <w:pPr>
+        <w:pStyle w:val="Code"/>
+      </w:pPr>
+      <w:r>
+        <w:t xml:space="preserve">    </w:t>
+      </w:r>
+      <w:proofErr w:type="gramStart"/>
+      <w:r>
+        <w:t>people</w:t>
+      </w:r>
+      <w:proofErr w:type="gramEnd"/>
+      <w:r>
+        <w:rPr>
+          <w:rStyle w:val="pl-k"/>
+          <w:rFonts w:cs="Consolas"/>
+          <w:color w:val="A71D5D"/>
+        </w:rPr>
+        <w:t>/</w:t>
+      </w:r>
+    </w:p>
+    <w:p>
+      <w:pPr>
+        <w:pStyle w:val="Code"/>
+      </w:pPr>
+      <w:r>
+        <w:t xml:space="preserve">        </w:t>
+      </w:r>
+      <w:r>
+        <w:rPr>
+          <w:rStyle w:val="pl-smi"/>
+          <w:rFonts w:cs="Consolas"/>
+        </w:rPr>
+        <w:t>attendees</w:t>
+      </w:r>
+      <w:r>
+        <w:t>.</w:t>
+      </w:r>
+      <w:r>
+        <w:rPr>
+          <w:rStyle w:val="pl-smi"/>
+          <w:rFonts w:cs="Consolas"/>
+        </w:rPr>
+        <w:t>html</w:t>
+      </w:r>
+    </w:p>
+    <w:p>
+      <w:pPr>
+        <w:pStyle w:val="Code"/>
+      </w:pPr>
+      <w:r>
+        <w:t xml:space="preserve">        </w:t>
+      </w:r>
+      <w:r>
+        <w:rPr>
+          <w:rStyle w:val="pl-smi"/>
+          <w:rFonts w:cs="Consolas"/>
+        </w:rPr>
+        <w:t>attendees</w:t>
+      </w:r>
+      <w:r>
+        <w:t>.</w:t>
+      </w:r>
+      <w:r>
+        <w:rPr>
+          <w:rStyle w:val="pl-smi"/>
+          <w:rFonts w:cs="Consolas"/>
+        </w:rPr>
+        <w:t>controller</w:t>
+      </w:r>
+      <w:r>
+        <w:t>.</w:t>
+      </w:r>
+      <w:r>
+        <w:rPr>
+          <w:rStyle w:val="pl-smi"/>
+          <w:rFonts w:cs="Consolas"/>
+        </w:rPr>
+        <w:t>js</w:t>
+      </w:r>
+    </w:p>
+    <w:p>
+      <w:pPr>
+        <w:pStyle w:val="Code"/>
+      </w:pPr>
+      <w:r>
+        <w:t xml:space="preserve">        </w:t>
+      </w:r>
+      <w:r>
+        <w:rPr>
+          <w:rStyle w:val="pl-smi"/>
+          <w:rFonts w:cs="Consolas"/>
+        </w:rPr>
+        <w:t>people</w:t>
+      </w:r>
+      <w:r>
+        <w:t>.</w:t>
+      </w:r>
+      <w:r>
+        <w:rPr>
+          <w:rStyle w:val="pl-smi"/>
+          <w:rFonts w:cs="Consolas"/>
+        </w:rPr>
+        <w:t>routes</w:t>
+      </w:r>
+      <w:r>
+        <w:t>.</w:t>
+      </w:r>
+      <w:r>
+        <w:rPr>
+          <w:rStyle w:val="pl-smi"/>
+          <w:rFonts w:cs="Consolas"/>
+        </w:rPr>
+        <w:t>js</w:t>
+      </w:r>
+    </w:p>
+    <w:p>
+      <w:pPr>
+        <w:pStyle w:val="Code"/>
+      </w:pPr>
+      <w:r>
+        <w:t xml:space="preserve">        </w:t>
+      </w:r>
+      <w:r>
+        <w:rPr>
+          <w:rStyle w:val="pl-smi"/>
+          <w:rFonts w:cs="Consolas"/>
+        </w:rPr>
+        <w:t>speakers</w:t>
+      </w:r>
+      <w:r>
+        <w:t>.</w:t>
+      </w:r>
+      <w:r>
+        <w:rPr>
+          <w:rStyle w:val="pl-smi"/>
+          <w:rFonts w:cs="Consolas"/>
+        </w:rPr>
+        <w:t>html</w:t>
+      </w:r>
+    </w:p>
+    <w:p>
+      <w:pPr>
+        <w:pStyle w:val="Code"/>
+      </w:pPr>
+      <w:r>
+        <w:t xml:space="preserve">        </w:t>
+      </w:r>
+      <w:r>
+        <w:rPr>
+          <w:rStyle w:val="pl-smi"/>
+          <w:rFonts w:cs="Consolas"/>
+        </w:rPr>
+        <w:t>speakers</w:t>
+      </w:r>
+      <w:r>
+        <w:t>.</w:t>
+      </w:r>
+      <w:r>
+        <w:rPr>
+          <w:rStyle w:val="pl-smi"/>
+          <w:rFonts w:cs="Consolas"/>
+        </w:rPr>
+        <w:t>controller</w:t>
+      </w:r>
+      <w:r>
+        <w:t>.</w:t>
+      </w:r>
+      <w:r>
+        <w:rPr>
+          <w:rStyle w:val="pl-smi"/>
+          <w:rFonts w:cs="Consolas"/>
+        </w:rPr>
+        <w:t>js</w:t>
+      </w:r>
+    </w:p>
+    <w:p>
+      <w:pPr>
+        <w:pStyle w:val="Code"/>
+      </w:pPr>
+      <w:r>
+        <w:t xml:space="preserve">        </w:t>
+      </w:r>
+      <w:proofErr w:type="gramStart"/>
+      <w:r>
+        <w:t>speaker</w:t>
+      </w:r>
+      <w:r>
+        <w:rPr>
+          <w:rStyle w:val="pl-k"/>
+          <w:rFonts w:cs="Consolas"/>
+          <w:color w:val="A71D5D"/>
+        </w:rPr>
+        <w:t>-</w:t>
+      </w:r>
+      <w:r>
+        <w:rPr>
+          <w:rStyle w:val="pl-smi"/>
+          <w:rFonts w:cs="Consolas"/>
+        </w:rPr>
+        <w:t>detail</w:t>
+      </w:r>
+      <w:r>
+        <w:t>.</w:t>
+      </w:r>
+      <w:r>
+        <w:rPr>
+          <w:rStyle w:val="pl-smi"/>
+          <w:rFonts w:cs="Consolas"/>
+        </w:rPr>
+        <w:t>html</w:t>
+      </w:r>
+      <w:proofErr w:type="gramEnd"/>
+    </w:p>
+    <w:p>
+      <w:pPr>
+        <w:pStyle w:val="Code"/>
+      </w:pPr>
+      <w:r>
+        <w:t xml:space="preserve">        </w:t>
+      </w:r>
+      <w:proofErr w:type="gramStart"/>
+      <w:r>
+        <w:t>speaker</w:t>
+      </w:r>
+      <w:r>
+        <w:rPr>
+          <w:rStyle w:val="pl-k"/>
+          <w:rFonts w:cs="Consolas"/>
+          <w:color w:val="A71D5D"/>
+        </w:rPr>
+        <w:t>-</w:t>
+      </w:r>
+      <w:r>
+        <w:rPr>
+          <w:rStyle w:val="pl-smi"/>
+          <w:rFonts w:cs="Consolas"/>
+        </w:rPr>
+        <w:t>detail</w:t>
+      </w:r>
+      <w:r>
+        <w:t>.</w:t>
+      </w:r>
+      <w:r>
+        <w:rPr>
+          <w:rStyle w:val="pl-smi"/>
+          <w:rFonts w:cs="Consolas"/>
+        </w:rPr>
+        <w:t>controller</w:t>
+      </w:r>
+      <w:r>
+        <w:t>.</w:t>
+      </w:r>
+      <w:r>
+        <w:rPr>
+          <w:rStyle w:val="pl-smi"/>
+          <w:rFonts w:cs="Consolas"/>
+        </w:rPr>
+        <w:t>js</w:t>
+      </w:r>
+      <w:proofErr w:type="gramEnd"/>
+    </w:p>
+    <w:p>
+      <w:pPr>
+        <w:pStyle w:val="Code"/>
+      </w:pPr>
+      <w:r>
+        <w:t xml:space="preserve">    </w:t>
+      </w:r>
+      <w:proofErr w:type="gramStart"/>
+      <w:r>
+        <w:t>services</w:t>
+      </w:r>
+      <w:proofErr w:type="gramEnd"/>
+      <w:r>
+        <w:rPr>
+          <w:rStyle w:val="pl-k"/>
+          <w:rFonts w:cs="Consolas"/>
+          <w:color w:val="A71D5D"/>
+        </w:rPr>
+        <w:t>/</w:t>
+      </w:r>
+    </w:p>
+    <w:p>
+      <w:pPr>
+        <w:pStyle w:val="Code"/>
+      </w:pPr>
+      <w:r>
+        <w:t xml:space="preserve">        </w:t>
+      </w:r>
+      <w:r>
+        <w:rPr>
+          <w:rStyle w:val="pl-smi"/>
+          <w:rFonts w:cs="Consolas"/>
+        </w:rPr>
+        <w:t>data</w:t>
+      </w:r>
+      <w:r>
+        <w:t>.</w:t>
+      </w:r>
+      <w:r>
+        <w:rPr>
+          <w:rStyle w:val="pl-smi"/>
+          <w:rFonts w:cs="Consolas"/>
+        </w:rPr>
+        <w:t>service</w:t>
+      </w:r>
+      <w:r>
+        <w:t>.</w:t>
+      </w:r>
+      <w:r>
+        <w:rPr>
+          <w:rStyle w:val="pl-smi"/>
+          <w:rFonts w:cs="Consolas"/>
+        </w:rPr>
+        <w:t>js</w:t>
+      </w:r>
+    </w:p>
+    <w:p>
+      <w:pPr>
+        <w:pStyle w:val="Code"/>
+      </w:pPr>
+      <w:r>
+        <w:t xml:space="preserve">        </w:t>
+      </w:r>
+      <w:r>
+        <w:rPr>
+          <w:rStyle w:val="pl-smi"/>
+          <w:rFonts w:cs="Consolas"/>
+        </w:rPr>
+        <w:t>localstorage</w:t>
+      </w:r>
+      <w:r>
+        <w:t>.</w:t>
+      </w:r>
+      <w:r>
+        <w:rPr>
+          <w:rStyle w:val="pl-smi"/>
+          <w:rFonts w:cs="Consolas"/>
+        </w:rPr>
+        <w:t>service</w:t>
+      </w:r>
+      <w:r>
+        <w:t>.</w:t>
+      </w:r>
+      <w:r>
+        <w:rPr>
+          <w:rStyle w:val="pl-smi"/>
+          <w:rFonts w:cs="Consolas"/>
+        </w:rPr>
+        <w:t>js</w:t>
+      </w:r>
+    </w:p>
+    <w:p>
+      <w:pPr>
+        <w:pStyle w:val="Code"/>
+      </w:pPr>
+      <w:r>
+        <w:t xml:space="preserve">        </w:t>
+      </w:r>
+      <w:r>
+        <w:rPr>
+          <w:rStyle w:val="pl-smi"/>
+          <w:rFonts w:cs="Consolas"/>
+        </w:rPr>
+        <w:t>logger</w:t>
+      </w:r>
+      <w:r>
+        <w:t>.</w:t>
+      </w:r>
+      <w:r>
+        <w:rPr>
+          <w:rStyle w:val="pl-smi"/>
+          <w:rFonts w:cs="Consolas"/>
+        </w:rPr>
+        <w:t>service</w:t>
+      </w:r>
+      <w:r>
+        <w:t>.</w:t>
+      </w:r>
+      <w:r>
+        <w:rPr>
+          <w:rStyle w:val="pl-smi"/>
+          <w:rFonts w:cs="Consolas"/>
+        </w:rPr>
+        <w:t>js</w:t>
+      </w:r>
+    </w:p>
+    <w:p>
+      <w:pPr>
+        <w:pStyle w:val="Code"/>
+      </w:pPr>
+      <w:r>
+        <w:t xml:space="preserve">        </w:t>
+      </w:r>
+      <w:r>
+        <w:rPr>
+          <w:rStyle w:val="pl-smi"/>
+          <w:rFonts w:cs="Consolas"/>
+        </w:rPr>
+        <w:t>spinner</w:t>
+      </w:r>
+      <w:r>
+        <w:t>.</w:t>
+      </w:r>
+      <w:r>
+        <w:rPr>
+          <w:rStyle w:val="pl-smi"/>
+          <w:rFonts w:cs="Consolas"/>
+        </w:rPr>
+        <w:t>service</w:t>
+      </w:r>
+      <w:r>
+        <w:t>.</w:t>
+      </w:r>
+      <w:r>
+        <w:rPr>
+          <w:rStyle w:val="pl-smi"/>
+          <w:rFonts w:cs="Consolas"/>
+        </w:rPr>
+        <w:t>js</w:t>
+      </w:r>
+    </w:p>
+    <w:p>
+      <w:pPr>
+        <w:pStyle w:val="Code"/>
+      </w:pPr>
+      <w:r>
+        <w:t xml:space="preserve">    </w:t>
+      </w:r>
+      <w:proofErr w:type="gramStart"/>
+      <w:r>
+        <w:t>sessions</w:t>
+      </w:r>
+      <w:proofErr w:type="gramEnd"/>
+      <w:r>
+        <w:rPr>
+          <w:rStyle w:val="pl-k"/>
+          <w:rFonts w:cs="Consolas"/>
+          <w:color w:val="A71D5D"/>
+        </w:rPr>
+        <w:t>/</w:t>
+      </w:r>
+    </w:p>
+    <w:p>
+      <w:pPr>
+        <w:pStyle w:val="Code"/>
+      </w:pPr>
+      <w:r>
+        <w:t xml:space="preserve">        </w:t>
+      </w:r>
+      <w:r>
+        <w:rPr>
+          <w:rStyle w:val="pl-smi"/>
+          <w:rFonts w:cs="Consolas"/>
+        </w:rPr>
+        <w:t>sessions</w:t>
+      </w:r>
+      <w:r>
+        <w:t>.</w:t>
+      </w:r>
+      <w:r>
+        <w:rPr>
+          <w:rStyle w:val="pl-smi"/>
+          <w:rFonts w:cs="Consolas"/>
+        </w:rPr>
+        <w:t>html</w:t>
+      </w:r>
+    </w:p>
+    <w:p>
+      <w:pPr>
+        <w:pStyle w:val="Code"/>
+      </w:pPr>
+      <w:r>
+        <w:t xml:space="preserve">        </w:t>
+      </w:r>
+      <w:r>
+        <w:rPr>
+          <w:rStyle w:val="pl-smi"/>
+          <w:rFonts w:cs="Consolas"/>
+        </w:rPr>
+        <w:t>sessions</w:t>
+      </w:r>
+      <w:r>
+        <w:t>.</w:t>
+      </w:r>
+      <w:r>
+        <w:rPr>
+          <w:rStyle w:val="pl-smi"/>
+          <w:rFonts w:cs="Consolas"/>
+        </w:rPr>
+        <w:t>controller</w:t>
+      </w:r>
+      <w:r>
+        <w:t>.</w:t>
+      </w:r>
+      <w:r>
+        <w:rPr>
+          <w:rStyle w:val="pl-smi"/>
+          <w:rFonts w:cs="Consolas"/>
+        </w:rPr>
+        <w:t>js</w:t>
+      </w:r>
+    </w:p>
+    <w:p>
+      <w:pPr>
+        <w:pStyle w:val="Code"/>
+      </w:pPr>
+      <w:r>
+        <w:t xml:space="preserve">        </w:t>
+      </w:r>
+      <w:r>
+        <w:rPr>
+          <w:rStyle w:val="pl-smi"/>
+          <w:rFonts w:cs="Consolas"/>
+        </w:rPr>
+        <w:t>sessions</w:t>
+      </w:r>
+      <w:r>
+        <w:t>.</w:t>
+      </w:r>
+      <w:r>
+        <w:rPr>
+          <w:rStyle w:val="pl-smi"/>
+          <w:rFonts w:cs="Consolas"/>
+        </w:rPr>
+        <w:t>routes</w:t>
+      </w:r>
+      <w:r>
+        <w:t>.</w:t>
+      </w:r>
+      <w:r>
+        <w:rPr>
+          <w:rStyle w:val="pl-smi"/>
+          <w:rFonts w:cs="Consolas"/>
+        </w:rPr>
+        <w:t>js</w:t>
+      </w:r>
+    </w:p>
+    <w:p>
+      <w:pPr>
+        <w:pStyle w:val="Code"/>
+      </w:pPr>
+      <w:r>
+        <w:t xml:space="preserve">        </w:t>
+      </w:r>
+      <w:proofErr w:type="gramStart"/>
+      <w:r>
+        <w:t>session</w:t>
+      </w:r>
+      <w:r>
+        <w:rPr>
+          <w:rStyle w:val="pl-k"/>
+          <w:rFonts w:cs="Consolas"/>
+          <w:color w:val="A71D5D"/>
+        </w:rPr>
+        <w:t>-</w:t>
+      </w:r>
+      <w:r>
+        <w:rPr>
+          <w:rStyle w:val="pl-smi"/>
+          <w:rFonts w:cs="Consolas"/>
+        </w:rPr>
+        <w:t>detail</w:t>
+      </w:r>
+      <w:r>
+        <w:t>.</w:t>
+      </w:r>
+      <w:r>
+        <w:rPr>
+          <w:rStyle w:val="pl-smi"/>
+          <w:rFonts w:cs="Consolas"/>
+        </w:rPr>
+        <w:t>html</w:t>
+      </w:r>
+      <w:proofErr w:type="gramEnd"/>
+    </w:p>
+    <w:p>
+      <w:pPr>
+        <w:pStyle w:val="Code"/>
+        <w:rPr>
+          <w:shd w:val="clear" w:color="auto" w:fill="auto"/>
+          <w:lang w:val="sr-Latn-RS"/>
+        </w:rPr>
+      </w:pPr>
+      <w:r>
+        <w:t xml:space="preserve">        </w:t>
+      </w:r>
+      <w:proofErr w:type="gramStart"/>
+      <w:r>
+        <w:t>session</w:t>
+      </w:r>
+      <w:r>
+        <w:rPr>
+          <w:rStyle w:val="pl-k"/>
+          <w:rFonts w:cs="Consolas"/>
+          <w:color w:val="A71D5D"/>
+        </w:rPr>
+        <w:t>-</w:t>
+      </w:r>
+      <w:r>
+        <w:rPr>
+          <w:rStyle w:val="pl-smi"/>
+          <w:rFonts w:cs="Consolas"/>
+        </w:rPr>
+        <w:t>detail</w:t>
+      </w:r>
+      <w:r>
+        <w:t>.</w:t>
+      </w:r>
+      <w:r>
+        <w:rPr>
+          <w:rStyle w:val="pl-smi"/>
+          <w:rFonts w:cs="Consolas"/>
+        </w:rPr>
+        <w:t>controller</w:t>
+      </w:r>
+      <w:r>
+        <w:t>.</w:t>
+      </w:r>
+      <w:r>
+        <w:rPr>
+          <w:rStyle w:val="pl-smi"/>
+          <w:rFonts w:cs="Consolas"/>
+        </w:rPr>
+        <w:t>js</w:t>
+      </w:r>
+      <w:proofErr w:type="gramEnd"/>
+    </w:p>
+    <w:p>
+      <w:pPr>
+        <w:rPr>
+          <w:rFonts w:ascii="Helvetica" w:hAnsi="Helvetica" w:cs="Helvetica"/>
+        </w:rPr>
+      </w:pPr>
+    </w:p>
+    <w:p/>
+    <w:p>
+      <w:pPr>
         <w:pStyle w:val="Heading2"/>
         <w:rPr>
           <w:rStyle w:val="apple-converted-space"/>
         </w:rPr>
       </w:pPr>
-      <w:bookmarkStart w:id="20" w:name="_Toc439042766"/>
+      <w:bookmarkStart w:id="19" w:name="_Toc439042766"/>
       <w:r>
         <w:rPr>
           <w:rStyle w:val="apple-converted-space"/>
         </w:rPr>
         <w:t>Typescript</w:t>
       </w:r>
-      <w:bookmarkEnd w:id="20"/>
+      <w:bookmarkEnd w:id="19"/>
     </w:p>
     <w:p>
       <w:pPr>
@@ -12314,14 +13449,14 @@
           <w:rStyle w:val="apple-converted-space"/>
         </w:rPr>
       </w:pPr>
-      <w:bookmarkStart w:id="21" w:name="_Toc439042767"/>
+      <w:bookmarkStart w:id="20" w:name="_Toc439042767"/>
       <w:r>
         <w:rPr>
           <w:rStyle w:val="apple-converted-space"/>
         </w:rPr>
         <w:t>HTML</w:t>
       </w:r>
-      <w:bookmarkEnd w:id="21"/>
+      <w:bookmarkEnd w:id="20"/>
     </w:p>
     <w:p>
       <w:pPr>
@@ -12389,10 +13524,7 @@
         <w:fldChar w:fldCharType="begin"/>
       </w:r>
       <w:r>
-        <w:instrText xml:space="preserve"> HYPERLINK "https://developer.mozilla.org/en-US/docs/Web/HTML/Element/span" \o "The HTML &lt;span&gt; element is a generic inline container for phrasing content, which does not inherently represent anything. It can be used to group elements for styling purposes </w:instrText>
-      </w:r>
-      <w:r>
-        <w:instrText xml:space="preserve">(using the class or id attributes), or because they share attribute values, such as " </w:instrText>
+        <w:instrText xml:space="preserve"> HYPERLINK "https://developer.mozilla.org/en-US/docs/Web/HTML/Element/span" \o "The HTML &lt;span&gt; element is a generic inline container for phrasing content, which does not inherently represent anything. It can be used to group elements for styling purposes (using the class or id attributes), or because they share attribute values, such as " </w:instrText>
       </w:r>
       <w:r>
         <w:fldChar w:fldCharType="separate"/>
@@ -13510,14 +14642,14 @@
           <w:rStyle w:val="apple-converted-space"/>
         </w:rPr>
       </w:pPr>
-      <w:bookmarkStart w:id="22" w:name="_Toc439042768"/>
+      <w:bookmarkStart w:id="21" w:name="_Toc439042768"/>
       <w:r>
         <w:rPr>
           <w:rStyle w:val="apple-converted-space"/>
         </w:rPr>
         <w:t>CSS</w:t>
       </w:r>
-      <w:bookmarkEnd w:id="22"/>
+      <w:bookmarkEnd w:id="21"/>
     </w:p>
     <w:p>
       <w:pPr>
@@ -15589,11 +16721,11 @@
           <w:lang w:val="sr-Latn-RS"/>
         </w:rPr>
       </w:pPr>
-      <w:bookmarkStart w:id="23" w:name="_Toc439042769"/>
+      <w:bookmarkStart w:id="22" w:name="_Toc439042769"/>
       <w:r>
         <w:t>Latin abbreviations</w:t>
       </w:r>
-      <w:bookmarkEnd w:id="23"/>
+      <w:bookmarkEnd w:id="22"/>
     </w:p>
     <w:p>
       <w:pPr>
@@ -17809,11 +18941,11 @@
       <w:pPr>
         <w:pStyle w:val="Heading2"/>
       </w:pPr>
-      <w:bookmarkStart w:id="24" w:name="_Toc439042770"/>
+      <w:bookmarkStart w:id="23" w:name="_Toc439042770"/>
       <w:r>
         <w:t>Structure</w:t>
       </w:r>
-      <w:bookmarkEnd w:id="24"/>
+      <w:bookmarkEnd w:id="23"/>
     </w:p>
     <w:p>
       <w:r>
@@ -18507,14 +19639,14 @@
           <w:rFonts w:ascii="Arial" w:hAnsi="Arial" w:cs="Arial"/>
           <w:color w:val="C45911" w:themeColor="accent2" w:themeShade="BF"/>
         </w:rPr>
-        <w:t>r</w:t>
+        <w:t>config</w:t>
       </w:r>
       <w:r>
         <w:rPr>
           <w:rFonts w:ascii="Arial" w:hAnsi="Arial" w:cs="Arial"/>
           <w:color w:val="C45911" w:themeColor="accent2" w:themeShade="BF"/>
         </w:rPr>
-        <w:t>outes.ts</w:t>
+        <w:t>.ts</w:t>
       </w:r>
       <w:proofErr w:type="spellEnd"/>
     </w:p>
@@ -18576,6 +19708,8 @@
         </w:rPr>
         <w:t>Controller.ts</w:t>
       </w:r>
+      <w:bookmarkStart w:id="24" w:name="_GoBack"/>
+      <w:bookmarkEnd w:id="24"/>
       <w:proofErr w:type="spellEnd"/>
     </w:p>
     <w:p>
@@ -19930,7 +21064,6 @@
           <w:docPartUnique/>
         </w:docPartObj>
       </w:sdtPr>
-      <w:sdtEndPr/>
       <w:sdtContent>
         <w:p>
           <w:pPr>
@@ -19946,7 +21079,6 @@
             <w:id w:val="-573587230"/>
             <w:bibliography/>
           </w:sdtPr>
-          <w:sdtEndPr/>
           <w:sdtContent>
             <w:p>
               <w:pPr>
@@ -20404,7 +21536,7 @@
           <w:rPr>
             <w:noProof/>
           </w:rPr>
-          <w:t>13</w:t>
+          <w:t>22</w:t>
         </w:r>
         <w:r>
           <w:rPr>
@@ -20471,70 +21603,70 @@
         <v:path o:extrusionok="f" gradientshapeok="t" o:connecttype="rect"/>
         <o:lock v:ext="edit" aspectratio="t"/>
       </v:shapetype>
-      <v:shape id="_x0000_i1820" type="#_x0000_t75" style="width:384.2pt;height:384.2pt" o:bullet="t">
+      <v:shape id="_x0000_i1131" type="#_x0000_t75" style="width:384.2pt;height:384.2pt" o:bullet="t">
         <v:imagedata r:id="rId1" o:title="folder-icon-512x512 (1)"/>
       </v:shape>
     </w:pict>
   </w:numPicBullet>
   <w:numPicBullet w:numPicBulletId="1">
     <w:pict>
-      <v:shape id="_x0000_i1821" type="#_x0000_t75" style="width:384.2pt;height:384.2pt" o:bullet="t">
+      <v:shape id="_x0000_i1132" type="#_x0000_t75" style="width:384.2pt;height:384.2pt" o:bullet="t">
         <v:imagedata r:id="rId2" o:title="DEFAULT"/>
       </v:shape>
     </w:pict>
   </w:numPicBullet>
   <w:numPicBullet w:numPicBulletId="2">
     <w:pict>
-      <v:shape id="_x0000_i1822" type="#_x0000_t75" style="width:255.75pt;height:255.75pt" o:bullet="t">
+      <v:shape id="_x0000_i1133" type="#_x0000_t75" style="width:255.75pt;height:255.75pt" o:bullet="t">
         <v:imagedata r:id="rId3" o:title="file-icon (1)"/>
       </v:shape>
     </w:pict>
   </w:numPicBullet>
   <w:numPicBullet w:numPicBulletId="3">
     <w:pict>
-      <v:shape id="_x0000_i1823" type="#_x0000_t75" style="width:384.2pt;height:384.2pt" o:bullet="t">
+      <v:shape id="_x0000_i1134" type="#_x0000_t75" style="width:384.2pt;height:384.2pt" o:bullet="t">
         <v:imagedata r:id="rId4" o:title="wrench-512"/>
       </v:shape>
     </w:pict>
   </w:numPicBullet>
   <w:numPicBullet w:numPicBulletId="4">
     <w:pict>
-      <v:shape id="_x0000_i1824" type="#_x0000_t75" style="width:96.2pt;height:96.2pt" o:bullet="t">
+      <v:shape id="_x0000_i1135" type="#_x0000_t75" style="width:96.2pt;height:96.2pt" o:bullet="t">
         <v:imagedata r:id="rId5" o:title="sln-2272"/>
       </v:shape>
     </w:pict>
   </w:numPicBullet>
   <w:numPicBullet w:numPicBulletId="5">
     <w:pict>
-      <v:shape id="_x0000_i1825" type="#_x0000_t75" style="width:96.2pt;height:96.2pt" o:bullet="t">
+      <v:shape id="_x0000_i1136" type="#_x0000_t75" style="width:96.2pt;height:96.2pt" o:bullet="t">
         <v:imagedata r:id="rId6" o:title="slnStartupProject"/>
       </v:shape>
     </w:pict>
   </w:numPicBullet>
   <w:numPicBullet w:numPicBulletId="6">
     <w:pict>
-      <v:shape id="_x0000_i1826" type="#_x0000_t75" style="width:512.05pt;height:512.05pt" o:bullet="t">
+      <v:shape id="_x0000_i1137" type="#_x0000_t75" style="width:512.05pt;height:512.05pt" o:bullet="t">
         <v:imagedata r:id="rId7" o:title="js-512"/>
       </v:shape>
     </w:pict>
   </w:numPicBullet>
   <w:numPicBullet w:numPicBulletId="7">
     <w:pict>
-      <v:shape id="_x0000_i1827" type="#_x0000_t75" style="width:299.5pt;height:290.3pt" o:bullet="t">
+      <v:shape id="_x0000_i1138" type="#_x0000_t75" style="width:299.5pt;height:290.3pt" o:bullet="t">
         <v:imagedata r:id="rId8" o:title="Flat-Long-Shadow-Programming-Language-Icon-Set"/>
       </v:shape>
     </w:pict>
   </w:numPicBullet>
   <w:numPicBullet w:numPicBulletId="8">
     <w:pict>
-      <v:shape id="_x0000_i1828" type="#_x0000_t75" style="width:20.75pt;height:20.75pt" o:bullet="t">
+      <v:shape id="_x0000_i1139" type="#_x0000_t75" style="width:20.75pt;height:20.75pt" o:bullet="t">
         <v:imagedata r:id="rId9" o:title="programming-file-types-css-icon"/>
       </v:shape>
     </w:pict>
   </w:numPicBullet>
   <w:numPicBullet w:numPicBulletId="9">
     <w:pict>
-      <v:shape id="_x0000_i1829" type="#_x0000_t75" style="width:384.2pt;height:384.2pt" o:bullet="t">
+      <v:shape id="_x0000_i1140" type="#_x0000_t75" style="width:384.2pt;height:384.2pt" o:bullet="t">
         <v:imagedata r:id="rId10" o:title="script-512"/>
       </v:shape>
     </w:pict>
@@ -23534,6 +24666,121 @@
     </w:lvl>
   </w:abstractNum>
   <w:abstractNum w:abstractNumId="25">
+    <w:nsid w:val="33A75DBE"/>
+    <w:multiLevelType w:val="hybridMultilevel"/>
+    <w:tmpl w:val="0DD02010"/>
+    <w:lvl w:ilvl="0" w:tplc="2184132C">
+      <w:start w:val="1"/>
+      <w:numFmt w:val="bullet"/>
+      <w:lvlText w:val=""/>
+      <w:lvlPicBulletId w:val="9"/>
+      <w:lvlJc w:val="left"/>
+      <w:pPr>
+        <w:ind w:left="720" w:hanging="360"/>
+      </w:pPr>
+      <w:rPr>
+        <w:rFonts w:ascii="Symbol" w:hAnsi="Symbol" w:hint="default"/>
+        <w:color w:val="auto"/>
+      </w:rPr>
+    </w:lvl>
+    <w:lvl w:ilvl="1" w:tplc="241A0003" w:tentative="1">
+      <w:start w:val="1"/>
+      <w:numFmt w:val="bullet"/>
+      <w:lvlText w:val="o"/>
+      <w:lvlJc w:val="left"/>
+      <w:pPr>
+        <w:ind w:left="1440" w:hanging="360"/>
+      </w:pPr>
+      <w:rPr>
+        <w:rFonts w:ascii="Courier New" w:hAnsi="Courier New" w:cs="Courier New" w:hint="default"/>
+      </w:rPr>
+    </w:lvl>
+    <w:lvl w:ilvl="2" w:tplc="241A0005" w:tentative="1">
+      <w:start w:val="1"/>
+      <w:numFmt w:val="bullet"/>
+      <w:lvlText w:val=""/>
+      <w:lvlJc w:val="left"/>
+      <w:pPr>
+        <w:ind w:left="2160" w:hanging="360"/>
+      </w:pPr>
+      <w:rPr>
+        <w:rFonts w:ascii="Wingdings" w:hAnsi="Wingdings" w:hint="default"/>
+      </w:rPr>
+    </w:lvl>
+    <w:lvl w:ilvl="3" w:tplc="241A0001" w:tentative="1">
+      <w:start w:val="1"/>
+      <w:numFmt w:val="bullet"/>
+      <w:lvlText w:val=""/>
+      <w:lvlJc w:val="left"/>
+      <w:pPr>
+        <w:ind w:left="2880" w:hanging="360"/>
+      </w:pPr>
+      <w:rPr>
+        <w:rFonts w:ascii="Symbol" w:hAnsi="Symbol" w:hint="default"/>
+      </w:rPr>
+    </w:lvl>
+    <w:lvl w:ilvl="4" w:tplc="241A0003" w:tentative="1">
+      <w:start w:val="1"/>
+      <w:numFmt w:val="bullet"/>
+      <w:lvlText w:val="o"/>
+      <w:lvlJc w:val="left"/>
+      <w:pPr>
+        <w:ind w:left="3600" w:hanging="360"/>
+      </w:pPr>
+      <w:rPr>
+        <w:rFonts w:ascii="Courier New" w:hAnsi="Courier New" w:cs="Courier New" w:hint="default"/>
+      </w:rPr>
+    </w:lvl>
+    <w:lvl w:ilvl="5" w:tplc="241A0005" w:tentative="1">
+      <w:start w:val="1"/>
+      <w:numFmt w:val="bullet"/>
+      <w:lvlText w:val=""/>
+      <w:lvlJc w:val="left"/>
+      <w:pPr>
+        <w:ind w:left="4320" w:hanging="360"/>
+      </w:pPr>
+      <w:rPr>
+        <w:rFonts w:ascii="Wingdings" w:hAnsi="Wingdings" w:hint="default"/>
+      </w:rPr>
+    </w:lvl>
+    <w:lvl w:ilvl="6" w:tplc="241A0001" w:tentative="1">
+      <w:start w:val="1"/>
+      <w:numFmt w:val="bullet"/>
+      <w:lvlText w:val=""/>
+      <w:lvlJc w:val="left"/>
+      <w:pPr>
+        <w:ind w:left="5040" w:hanging="360"/>
+      </w:pPr>
+      <w:rPr>
+        <w:rFonts w:ascii="Symbol" w:hAnsi="Symbol" w:hint="default"/>
+      </w:rPr>
+    </w:lvl>
+    <w:lvl w:ilvl="7" w:tplc="241A0003" w:tentative="1">
+      <w:start w:val="1"/>
+      <w:numFmt w:val="bullet"/>
+      <w:lvlText w:val="o"/>
+      <w:lvlJc w:val="left"/>
+      <w:pPr>
+        <w:ind w:left="5760" w:hanging="360"/>
+      </w:pPr>
+      <w:rPr>
+        <w:rFonts w:ascii="Courier New" w:hAnsi="Courier New" w:cs="Courier New" w:hint="default"/>
+      </w:rPr>
+    </w:lvl>
+    <w:lvl w:ilvl="8" w:tplc="241A0005" w:tentative="1">
+      <w:start w:val="1"/>
+      <w:numFmt w:val="bullet"/>
+      <w:lvlText w:val=""/>
+      <w:lvlJc w:val="left"/>
+      <w:pPr>
+        <w:ind w:left="6480" w:hanging="360"/>
+      </w:pPr>
+      <w:rPr>
+        <w:rFonts w:ascii="Wingdings" w:hAnsi="Wingdings" w:hint="default"/>
+      </w:rPr>
+    </w:lvl>
+  </w:abstractNum>
+  <w:abstractNum w:abstractNumId="26">
     <w:nsid w:val="33C82B69"/>
     <w:multiLevelType w:val="hybridMultilevel"/>
     <w:tmpl w:val="128E263E"/>
@@ -23648,7 +24895,7 @@
       </w:rPr>
     </w:lvl>
   </w:abstractNum>
-  <w:abstractNum w:abstractNumId="26">
+  <w:abstractNum w:abstractNumId="27">
     <w:nsid w:val="3481037D"/>
     <w:multiLevelType w:val="hybridMultilevel"/>
     <w:tmpl w:val="21FE85E4"/>
@@ -23763,7 +25010,7 @@
       </w:rPr>
     </w:lvl>
   </w:abstractNum>
-  <w:abstractNum w:abstractNumId="27">
+  <w:abstractNum w:abstractNumId="28">
     <w:nsid w:val="3672743B"/>
     <w:multiLevelType w:val="hybridMultilevel"/>
     <w:tmpl w:val="91260CB2"/>
@@ -23878,7 +25125,7 @@
       </w:rPr>
     </w:lvl>
   </w:abstractNum>
-  <w:abstractNum w:abstractNumId="28">
+  <w:abstractNum w:abstractNumId="29">
     <w:nsid w:val="390411E4"/>
     <w:multiLevelType w:val="hybridMultilevel"/>
     <w:tmpl w:val="19B0E4E2"/>
@@ -23993,7 +25240,7 @@
       </w:rPr>
     </w:lvl>
   </w:abstractNum>
-  <w:abstractNum w:abstractNumId="29">
+  <w:abstractNum w:abstractNumId="30">
     <w:nsid w:val="3A8138E4"/>
     <w:multiLevelType w:val="hybridMultilevel"/>
     <w:tmpl w:val="FC865DE8"/>
@@ -24110,7 +25357,7 @@
       </w:rPr>
     </w:lvl>
   </w:abstractNum>
-  <w:abstractNum w:abstractNumId="30">
+  <w:abstractNum w:abstractNumId="31">
     <w:nsid w:val="3AA220FD"/>
     <w:multiLevelType w:val="hybridMultilevel"/>
     <w:tmpl w:val="6FD479BA"/>
@@ -24227,7 +25474,7 @@
       </w:rPr>
     </w:lvl>
   </w:abstractNum>
-  <w:abstractNum w:abstractNumId="31">
+  <w:abstractNum w:abstractNumId="32">
     <w:nsid w:val="3B143E30"/>
     <w:multiLevelType w:val="multilevel"/>
     <w:tmpl w:val="168ECF02"/>
@@ -24378,7 +25625,7 @@
       </w:rPr>
     </w:lvl>
   </w:abstractNum>
-  <w:abstractNum w:abstractNumId="32">
+  <w:abstractNum w:abstractNumId="33">
     <w:nsid w:val="3D97175D"/>
     <w:multiLevelType w:val="hybridMultilevel"/>
     <w:tmpl w:val="1D36E7C0"/>
@@ -24493,7 +25740,7 @@
       </w:rPr>
     </w:lvl>
   </w:abstractNum>
-  <w:abstractNum w:abstractNumId="33">
+  <w:abstractNum w:abstractNumId="34">
     <w:nsid w:val="3DD426B8"/>
     <w:multiLevelType w:val="hybridMultilevel"/>
     <w:tmpl w:val="15E8E0CC"/>
@@ -24608,7 +25855,7 @@
       </w:rPr>
     </w:lvl>
   </w:abstractNum>
-  <w:abstractNum w:abstractNumId="34">
+  <w:abstractNum w:abstractNumId="35">
     <w:nsid w:val="3EF02F7F"/>
     <w:multiLevelType w:val="hybridMultilevel"/>
     <w:tmpl w:val="9CF85494"/>
@@ -24725,7 +25972,7 @@
       </w:rPr>
     </w:lvl>
   </w:abstractNum>
-  <w:abstractNum w:abstractNumId="35">
+  <w:abstractNum w:abstractNumId="36">
     <w:nsid w:val="3F195962"/>
     <w:multiLevelType w:val="multilevel"/>
     <w:tmpl w:val="A7284962"/>
@@ -24876,7 +26123,7 @@
       </w:rPr>
     </w:lvl>
   </w:abstractNum>
-  <w:abstractNum w:abstractNumId="36">
+  <w:abstractNum w:abstractNumId="37">
     <w:nsid w:val="3F5B4C8E"/>
     <w:multiLevelType w:val="hybridMultilevel"/>
     <w:tmpl w:val="7794FC32"/>
@@ -24991,7 +26238,7 @@
       </w:rPr>
     </w:lvl>
   </w:abstractNum>
-  <w:abstractNum w:abstractNumId="37">
+  <w:abstractNum w:abstractNumId="38">
     <w:nsid w:val="3FB9640E"/>
     <w:multiLevelType w:val="multilevel"/>
     <w:tmpl w:val="5694D6F2"/>
@@ -25140,7 +26387,7 @@
       </w:rPr>
     </w:lvl>
   </w:abstractNum>
-  <w:abstractNum w:abstractNumId="38">
+  <w:abstractNum w:abstractNumId="39">
     <w:nsid w:val="405005E3"/>
     <w:multiLevelType w:val="hybridMultilevel"/>
     <w:tmpl w:val="1F8496E6"/>
@@ -25255,7 +26502,7 @@
       </w:rPr>
     </w:lvl>
   </w:abstractNum>
-  <w:abstractNum w:abstractNumId="39">
+  <w:abstractNum w:abstractNumId="40">
     <w:nsid w:val="47721A71"/>
     <w:multiLevelType w:val="hybridMultilevel"/>
     <w:tmpl w:val="37088EB4"/>
@@ -25370,7 +26617,7 @@
       </w:rPr>
     </w:lvl>
   </w:abstractNum>
-  <w:abstractNum w:abstractNumId="40">
+  <w:abstractNum w:abstractNumId="41">
     <w:nsid w:val="493120A3"/>
     <w:multiLevelType w:val="multilevel"/>
     <w:tmpl w:val="8CC4A274"/>
@@ -25519,7 +26766,7 @@
       </w:rPr>
     </w:lvl>
   </w:abstractNum>
-  <w:abstractNum w:abstractNumId="41">
+  <w:abstractNum w:abstractNumId="42">
     <w:nsid w:val="493F2815"/>
     <w:multiLevelType w:val="multilevel"/>
     <w:tmpl w:val="CA687566"/>
@@ -25668,7 +26915,7 @@
       </w:rPr>
     </w:lvl>
   </w:abstractNum>
-  <w:abstractNum w:abstractNumId="42">
+  <w:abstractNum w:abstractNumId="43">
     <w:nsid w:val="49F7494D"/>
     <w:multiLevelType w:val="hybridMultilevel"/>
     <w:tmpl w:val="AF04D61C"/>
@@ -25783,7 +27030,7 @@
       </w:rPr>
     </w:lvl>
   </w:abstractNum>
-  <w:abstractNum w:abstractNumId="43">
+  <w:abstractNum w:abstractNumId="44">
     <w:nsid w:val="4EA8428F"/>
     <w:multiLevelType w:val="hybridMultilevel"/>
     <w:tmpl w:val="587E4C50"/>
@@ -25898,7 +27145,7 @@
       </w:rPr>
     </w:lvl>
   </w:abstractNum>
-  <w:abstractNum w:abstractNumId="44">
+  <w:abstractNum w:abstractNumId="45">
     <w:nsid w:val="4EC92B64"/>
     <w:multiLevelType w:val="hybridMultilevel"/>
     <w:tmpl w:val="951A86E2"/>
@@ -26013,7 +27260,7 @@
       </w:rPr>
     </w:lvl>
   </w:abstractNum>
-  <w:abstractNum w:abstractNumId="45">
+  <w:abstractNum w:abstractNumId="46">
     <w:nsid w:val="53C85928"/>
     <w:multiLevelType w:val="hybridMultilevel"/>
     <w:tmpl w:val="34562EB2"/>
@@ -26128,7 +27375,7 @@
       </w:rPr>
     </w:lvl>
   </w:abstractNum>
-  <w:abstractNum w:abstractNumId="46">
+  <w:abstractNum w:abstractNumId="47">
     <w:nsid w:val="546F65B4"/>
     <w:multiLevelType w:val="multilevel"/>
     <w:tmpl w:val="D6ECB352"/>
@@ -26277,7 +27524,7 @@
       </w:rPr>
     </w:lvl>
   </w:abstractNum>
-  <w:abstractNum w:abstractNumId="47">
+  <w:abstractNum w:abstractNumId="48">
     <w:nsid w:val="56194EDD"/>
     <w:multiLevelType w:val="multilevel"/>
     <w:tmpl w:val="8F6CC432"/>
@@ -26426,7 +27673,7 @@
       </w:rPr>
     </w:lvl>
   </w:abstractNum>
-  <w:abstractNum w:abstractNumId="48">
+  <w:abstractNum w:abstractNumId="49">
     <w:nsid w:val="59F85571"/>
     <w:multiLevelType w:val="hybridMultilevel"/>
     <w:tmpl w:val="1C589F94"/>
@@ -26541,7 +27788,7 @@
       </w:rPr>
     </w:lvl>
   </w:abstractNum>
-  <w:abstractNum w:abstractNumId="49">
+  <w:abstractNum w:abstractNumId="50">
     <w:nsid w:val="5BC30C29"/>
     <w:multiLevelType w:val="hybridMultilevel"/>
     <w:tmpl w:val="CEF04626"/>
@@ -26655,7 +27902,7 @@
       </w:rPr>
     </w:lvl>
   </w:abstractNum>
-  <w:abstractNum w:abstractNumId="50">
+  <w:abstractNum w:abstractNumId="51">
     <w:nsid w:val="5D2D4D14"/>
     <w:multiLevelType w:val="hybridMultilevel"/>
     <w:tmpl w:val="67EAF8A4"/>
@@ -26772,7 +28019,7 @@
       </w:rPr>
     </w:lvl>
   </w:abstractNum>
-  <w:abstractNum w:abstractNumId="51">
+  <w:abstractNum w:abstractNumId="52">
     <w:nsid w:val="5E0522B2"/>
     <w:multiLevelType w:val="hybridMultilevel"/>
     <w:tmpl w:val="BE322A5C"/>
@@ -26887,7 +28134,7 @@
       </w:rPr>
     </w:lvl>
   </w:abstractNum>
-  <w:abstractNum w:abstractNumId="52">
+  <w:abstractNum w:abstractNumId="53">
     <w:nsid w:val="63940001"/>
     <w:multiLevelType w:val="hybridMultilevel"/>
     <w:tmpl w:val="996E8DF8"/>
@@ -27004,7 +28251,7 @@
       </w:rPr>
     </w:lvl>
   </w:abstractNum>
-  <w:abstractNum w:abstractNumId="53">
+  <w:abstractNum w:abstractNumId="54">
     <w:nsid w:val="65DF7867"/>
     <w:multiLevelType w:val="hybridMultilevel"/>
     <w:tmpl w:val="9768F632"/>
@@ -27119,7 +28366,7 @@
       </w:rPr>
     </w:lvl>
   </w:abstractNum>
-  <w:abstractNum w:abstractNumId="54">
+  <w:abstractNum w:abstractNumId="55">
     <w:nsid w:val="6BDF0F2A"/>
     <w:multiLevelType w:val="multilevel"/>
     <w:tmpl w:val="F514C38E"/>
@@ -27270,7 +28517,7 @@
       </w:rPr>
     </w:lvl>
   </w:abstractNum>
-  <w:abstractNum w:abstractNumId="55">
+  <w:abstractNum w:abstractNumId="56">
     <w:nsid w:val="703443D2"/>
     <w:multiLevelType w:val="hybridMultilevel"/>
     <w:tmpl w:val="F282FB4C"/>
@@ -27383,7 +28630,7 @@
       </w:rPr>
     </w:lvl>
   </w:abstractNum>
-  <w:abstractNum w:abstractNumId="56">
+  <w:abstractNum w:abstractNumId="57">
     <w:nsid w:val="77A5420F"/>
     <w:multiLevelType w:val="hybridMultilevel"/>
     <w:tmpl w:val="022000D8"/>
@@ -27496,7 +28743,7 @@
       </w:rPr>
     </w:lvl>
   </w:abstractNum>
-  <w:abstractNum w:abstractNumId="57">
+  <w:abstractNum w:abstractNumId="58">
     <w:nsid w:val="79591764"/>
     <w:multiLevelType w:val="hybridMultilevel"/>
     <w:tmpl w:val="250489DE"/>
@@ -27609,7 +28856,7 @@
       </w:rPr>
     </w:lvl>
   </w:abstractNum>
-  <w:abstractNum w:abstractNumId="58">
+  <w:abstractNum w:abstractNumId="59">
     <w:nsid w:val="79E17BC2"/>
     <w:multiLevelType w:val="hybridMultilevel"/>
     <w:tmpl w:val="2F42450A"/>
@@ -27724,7 +28971,7 @@
       </w:rPr>
     </w:lvl>
   </w:abstractNum>
-  <w:abstractNum w:abstractNumId="59">
+  <w:abstractNum w:abstractNumId="60">
     <w:nsid w:val="7CAD42BE"/>
     <w:multiLevelType w:val="hybridMultilevel"/>
     <w:tmpl w:val="81E0094C"/>
@@ -27810,7 +29057,7 @@
       </w:pPr>
     </w:lvl>
   </w:abstractNum>
-  <w:abstractNum w:abstractNumId="60">
+  <w:abstractNum w:abstractNumId="61">
     <w:nsid w:val="7D556DDC"/>
     <w:multiLevelType w:val="multilevel"/>
     <w:tmpl w:val="BCBC00B6"/>
@@ -27960,7 +29207,7 @@
       </w:rPr>
     </w:lvl>
   </w:abstractNum>
-  <w:abstractNum w:abstractNumId="61">
+  <w:abstractNum w:abstractNumId="62">
     <w:nsid w:val="7DB26855"/>
     <w:multiLevelType w:val="hybridMultilevel"/>
     <w:tmpl w:val="BFEC4464"/>
@@ -28077,7 +29324,7 @@
       </w:rPr>
     </w:lvl>
   </w:abstractNum>
-  <w:abstractNum w:abstractNumId="62">
+  <w:abstractNum w:abstractNumId="63">
     <w:nsid w:val="7E346D0A"/>
     <w:multiLevelType w:val="hybridMultilevel"/>
     <w:tmpl w:val="C92E68C0"/>
@@ -28197,46 +29444,46 @@
     <w:abstractNumId w:val="14"/>
   </w:num>
   <w:num w:numId="3">
-    <w:abstractNumId w:val="57"/>
+    <w:abstractNumId w:val="58"/>
   </w:num>
   <w:num w:numId="4">
-    <w:abstractNumId w:val="56"/>
+    <w:abstractNumId w:val="57"/>
   </w:num>
   <w:num w:numId="5">
     <w:abstractNumId w:val="18"/>
   </w:num>
   <w:num w:numId="6">
-    <w:abstractNumId w:val="40"/>
+    <w:abstractNumId w:val="41"/>
   </w:num>
   <w:num w:numId="7">
-    <w:abstractNumId w:val="47"/>
+    <w:abstractNumId w:val="48"/>
   </w:num>
   <w:num w:numId="8">
-    <w:abstractNumId w:val="62"/>
+    <w:abstractNumId w:val="63"/>
   </w:num>
   <w:num w:numId="9">
     <w:abstractNumId w:val="22"/>
   </w:num>
   <w:num w:numId="10">
-    <w:abstractNumId w:val="46"/>
+    <w:abstractNumId w:val="47"/>
   </w:num>
   <w:num w:numId="11">
     <w:abstractNumId w:val="16"/>
   </w:num>
   <w:num w:numId="12">
-    <w:abstractNumId w:val="41"/>
+    <w:abstractNumId w:val="42"/>
   </w:num>
   <w:num w:numId="13">
-    <w:abstractNumId w:val="37"/>
+    <w:abstractNumId w:val="38"/>
   </w:num>
   <w:num w:numId="14">
     <w:abstractNumId w:val="1"/>
   </w:num>
   <w:num w:numId="15">
-    <w:abstractNumId w:val="28"/>
+    <w:abstractNumId w:val="29"/>
   </w:num>
   <w:num w:numId="16">
-    <w:abstractNumId w:val="34"/>
+    <w:abstractNumId w:val="35"/>
   </w:num>
   <w:num w:numId="17">
     <w:abstractNumId w:val="12"/>
@@ -28245,46 +29492,46 @@
     <w:abstractNumId w:val="8"/>
   </w:num>
   <w:num w:numId="19">
-    <w:abstractNumId w:val="44"/>
+    <w:abstractNumId w:val="45"/>
   </w:num>
   <w:num w:numId="20">
-    <w:abstractNumId w:val="52"/>
+    <w:abstractNumId w:val="53"/>
   </w:num>
   <w:num w:numId="21">
-    <w:abstractNumId w:val="29"/>
+    <w:abstractNumId w:val="30"/>
   </w:num>
   <w:num w:numId="22">
-    <w:abstractNumId w:val="42"/>
+    <w:abstractNumId w:val="43"/>
   </w:num>
   <w:num w:numId="23">
-    <w:abstractNumId w:val="51"/>
+    <w:abstractNumId w:val="52"/>
   </w:num>
   <w:num w:numId="24">
     <w:abstractNumId w:val="7"/>
   </w:num>
   <w:num w:numId="25">
-    <w:abstractNumId w:val="36"/>
+    <w:abstractNumId w:val="37"/>
   </w:num>
   <w:num w:numId="26">
-    <w:abstractNumId w:val="33"/>
+    <w:abstractNumId w:val="34"/>
   </w:num>
   <w:num w:numId="27">
     <w:abstractNumId w:val="17"/>
   </w:num>
   <w:num w:numId="28">
-    <w:abstractNumId w:val="48"/>
+    <w:abstractNumId w:val="49"/>
   </w:num>
   <w:num w:numId="29">
     <w:abstractNumId w:val="20"/>
   </w:num>
   <w:num w:numId="30">
-    <w:abstractNumId w:val="50"/>
+    <w:abstractNumId w:val="51"/>
   </w:num>
   <w:num w:numId="31">
-    <w:abstractNumId w:val="32"/>
+    <w:abstractNumId w:val="33"/>
   </w:num>
   <w:num w:numId="32">
-    <w:abstractNumId w:val="61"/>
+    <w:abstractNumId w:val="62"/>
   </w:num>
   <w:num w:numId="33">
     <w:abstractNumId w:val="9"/>
@@ -28293,13 +29540,13 @@
     <w:abstractNumId w:val="11"/>
   </w:num>
   <w:num w:numId="35">
-    <w:abstractNumId w:val="27"/>
+    <w:abstractNumId w:val="28"/>
   </w:num>
   <w:num w:numId="36">
     <w:abstractNumId w:val="10"/>
   </w:num>
   <w:num w:numId="37">
-    <w:abstractNumId w:val="30"/>
+    <w:abstractNumId w:val="31"/>
   </w:num>
   <w:num w:numId="38">
     <w:abstractNumId w:val="3"/>
@@ -28311,52 +29558,52 @@
     <w:abstractNumId w:val="21"/>
   </w:num>
   <w:num w:numId="41">
-    <w:abstractNumId w:val="45"/>
+    <w:abstractNumId w:val="46"/>
   </w:num>
   <w:num w:numId="42">
     <w:abstractNumId w:val="4"/>
   </w:num>
   <w:num w:numId="43">
-    <w:abstractNumId w:val="55"/>
+    <w:abstractNumId w:val="56"/>
   </w:num>
   <w:num w:numId="44">
-    <w:abstractNumId w:val="49"/>
+    <w:abstractNumId w:val="50"/>
   </w:num>
   <w:num w:numId="45">
     <w:abstractNumId w:val="13"/>
   </w:num>
   <w:num w:numId="46">
-    <w:abstractNumId w:val="35"/>
+    <w:abstractNumId w:val="36"/>
   </w:num>
   <w:num w:numId="47">
-    <w:abstractNumId w:val="25"/>
+    <w:abstractNumId w:val="26"/>
   </w:num>
   <w:num w:numId="48">
-    <w:abstractNumId w:val="60"/>
+    <w:abstractNumId w:val="61"/>
   </w:num>
   <w:num w:numId="49">
-    <w:abstractNumId w:val="54"/>
+    <w:abstractNumId w:val="55"/>
   </w:num>
   <w:num w:numId="50">
-    <w:abstractNumId w:val="39"/>
+    <w:abstractNumId w:val="40"/>
   </w:num>
   <w:num w:numId="51">
-    <w:abstractNumId w:val="43"/>
+    <w:abstractNumId w:val="44"/>
   </w:num>
   <w:num w:numId="52">
-    <w:abstractNumId w:val="26"/>
+    <w:abstractNumId w:val="27"/>
   </w:num>
   <w:num w:numId="53">
-    <w:abstractNumId w:val="31"/>
+    <w:abstractNumId w:val="32"/>
   </w:num>
   <w:num w:numId="54">
     <w:abstractNumId w:val="23"/>
   </w:num>
   <w:num w:numId="55">
-    <w:abstractNumId w:val="53"/>
+    <w:abstractNumId w:val="54"/>
   </w:num>
   <w:num w:numId="56">
-    <w:abstractNumId w:val="58"/>
+    <w:abstractNumId w:val="59"/>
   </w:num>
   <w:num w:numId="57">
     <w:abstractNumId w:val="19"/>
@@ -28365,7 +29612,7 @@
     <w:abstractNumId w:val="2"/>
   </w:num>
   <w:num w:numId="59">
-    <w:abstractNumId w:val="38"/>
+    <w:abstractNumId w:val="39"/>
   </w:num>
   <w:num w:numId="60">
     <w:abstractNumId w:val="0"/>
@@ -28374,10 +29621,13 @@
     <w:abstractNumId w:val="5"/>
   </w:num>
   <w:num w:numId="62">
-    <w:abstractNumId w:val="59"/>
+    <w:abstractNumId w:val="60"/>
   </w:num>
   <w:num w:numId="63">
     <w:abstractNumId w:val="15"/>
+  </w:num>
+  <w:num w:numId="64">
+    <w:abstractNumId w:val="25"/>
   </w:num>
   <w:numIdMacAtCleanup w:val="63"/>
 </w:numbering>
@@ -29871,7 +31121,7 @@
 </file>
 
 <file path=customXml/itemProps1.xml><?xml version="1.0" encoding="utf-8"?>
-<ds:datastoreItem xmlns:ds="http://schemas.openxmlformats.org/officeDocument/2006/customXml" ds:itemID="{93C56E6C-1C6B-4050-A4B1-997D89868E04}">
+<ds:datastoreItem xmlns:ds="http://schemas.openxmlformats.org/officeDocument/2006/customXml" ds:itemID="{E745C74F-EE7B-4CA0-AEBE-4D396473E196}">
   <ds:schemaRefs>
     <ds:schemaRef ds:uri="http://schemas.openxmlformats.org/officeDocument/2006/bibliography"/>
   </ds:schemaRefs>

</xml_diff>